<commit_message>
Chinh sua dac ta
</commit_message>
<xml_diff>
--- a/Document/Tuần 05/Đặc tả version 2- 1212245/Use case chức năng khách hàng-phần 1-version 2-1212245.docx
+++ b/Document/Tuần 05/Đặc tả version 2- 1212245/Use case chức năng khách hàng-phần 1-version 2-1212245.docx
@@ -143,8 +143,6 @@
           <w:szCs w:val="24"/>
         </w:rPr>
       </w:pPr>
-      <w:bookmarkStart w:id="0" w:name="_GoBack"/>
-      <w:bookmarkEnd w:id="0"/>
     </w:p>
     <w:p>
       <w:pPr>
@@ -199,9 +197,9 @@
         <w:lastRenderedPageBreak/>
         <w:drawing>
           <wp:inline distT="0" distB="0" distL="0" distR="0">
-            <wp:extent cx="5219700" cy="2457450"/>
-            <wp:effectExtent l="0" t="0" r="0" b="0"/>
-            <wp:docPr id="40" name="Ảnh 40"/>
+            <wp:extent cx="4870450" cy="1879600"/>
+            <wp:effectExtent l="0" t="0" r="6350" b="6350"/>
+            <wp:docPr id="2" name="Ảnh 2"/>
             <wp:cNvGraphicFramePr>
               <a:graphicFrameLocks xmlns:a="http://schemas.openxmlformats.org/drawingml/2006/main" noChangeAspect="1"/>
             </wp:cNvGraphicFramePr>
@@ -209,7 +207,7 @@
               <a:graphicData uri="http://schemas.openxmlformats.org/drawingml/2006/picture">
                 <pic:pic xmlns:pic="http://schemas.openxmlformats.org/drawingml/2006/picture">
                   <pic:nvPicPr>
-                    <pic:cNvPr id="0" name="Picture 15"/>
+                    <pic:cNvPr id="0" name="Picture 2"/>
                     <pic:cNvPicPr>
                       <a:picLocks noChangeAspect="1" noChangeArrowheads="1"/>
                     </pic:cNvPicPr>
@@ -230,7 +228,7 @@
                   <pic:spPr bwMode="auto">
                     <a:xfrm>
                       <a:off x="0" y="0"/>
-                      <a:ext cx="5219700" cy="2457450"/>
+                      <a:ext cx="4870450" cy="1879600"/>
                     </a:xfrm>
                     <a:prstGeom prst="rect">
                       <a:avLst/>
@@ -729,7 +727,6 @@
         </w:numPr>
       </w:pPr>
       <w:r>
-        <w:lastRenderedPageBreak/>
         <w:t>Sơ đồ sequence:</w:t>
       </w:r>
     </w:p>
@@ -741,11 +738,12 @@
         <w:rPr>
           <w:noProof/>
         </w:rPr>
+        <w:lastRenderedPageBreak/>
         <w:drawing>
           <wp:inline distT="0" distB="0" distL="0" distR="0">
-            <wp:extent cx="5943600" cy="4247535"/>
-            <wp:effectExtent l="0" t="0" r="0" b="635"/>
-            <wp:docPr id="4" name="Ảnh 4"/>
+            <wp:extent cx="5943600" cy="4154750"/>
+            <wp:effectExtent l="0" t="0" r="0" b="0"/>
+            <wp:docPr id="1" name="Ảnh 1"/>
             <wp:cNvGraphicFramePr>
               <a:graphicFrameLocks xmlns:a="http://schemas.openxmlformats.org/drawingml/2006/main" noChangeAspect="1"/>
             </wp:cNvGraphicFramePr>
@@ -774,7 +772,7 @@
                   <pic:spPr bwMode="auto">
                     <a:xfrm>
                       <a:off x="0" y="0"/>
-                      <a:ext cx="5943600" cy="4247535"/>
+                      <a:ext cx="5943600" cy="4154750"/>
                     </a:xfrm>
                     <a:prstGeom prst="rect">
                       <a:avLst/>
@@ -818,10 +816,10 @@
           <w:noProof/>
         </w:rPr>
         <w:drawing>
-          <wp:inline distT="0" distB="0" distL="0" distR="0" wp14:anchorId="434CB43E" wp14:editId="70AB80CB">
-            <wp:extent cx="5143500" cy="2070100"/>
-            <wp:effectExtent l="0" t="0" r="0" b="6350"/>
-            <wp:docPr id="39" name="Ảnh 39"/>
+          <wp:inline distT="0" distB="0" distL="0" distR="0">
+            <wp:extent cx="4565650" cy="1606550"/>
+            <wp:effectExtent l="0" t="0" r="6350" b="0"/>
+            <wp:docPr id="8" name="Ảnh 8"/>
             <wp:cNvGraphicFramePr>
               <a:graphicFrameLocks xmlns:a="http://schemas.openxmlformats.org/drawingml/2006/main" noChangeAspect="1"/>
             </wp:cNvGraphicFramePr>
@@ -829,7 +827,7 @@
               <a:graphicData uri="http://schemas.openxmlformats.org/drawingml/2006/picture">
                 <pic:pic xmlns:pic="http://schemas.openxmlformats.org/drawingml/2006/picture">
                   <pic:nvPicPr>
-                    <pic:cNvPr id="0" name="Picture 14"/>
+                    <pic:cNvPr id="0" name="Picture 4"/>
                     <pic:cNvPicPr>
                       <a:picLocks noChangeAspect="1" noChangeArrowheads="1"/>
                     </pic:cNvPicPr>
@@ -850,7 +848,7 @@
                   <pic:spPr bwMode="auto">
                     <a:xfrm>
                       <a:off x="0" y="0"/>
-                      <a:ext cx="5143500" cy="2070100"/>
+                      <a:ext cx="4565650" cy="1606550"/>
                     </a:xfrm>
                     <a:prstGeom prst="rect">
                       <a:avLst/>
@@ -884,11 +882,6 @@
         <w:t>Đặc tả use case:</w:t>
       </w:r>
     </w:p>
-    <w:p>
-      <w:pPr>
-        <w:ind w:left="1440"/>
-      </w:pPr>
-    </w:p>
     <w:tbl>
       <w:tblPr>
         <w:tblStyle w:val="LiMausang-Nhnmanh5"/>
@@ -963,7 +956,6 @@
               <w:rPr>
                 <w:b w:val="0"/>
               </w:rPr>
-              <w:lastRenderedPageBreak/>
               <w:t>Tóm tắt</w:t>
             </w:r>
           </w:p>
@@ -1091,6 +1083,7 @@
               <w:cnfStyle w:val="000000100000" w:firstRow="0" w:lastRow="0" w:firstColumn="0" w:lastColumn="0" w:oddVBand="0" w:evenVBand="0" w:oddHBand="1" w:evenHBand="0" w:firstRowFirstColumn="0" w:firstRowLastColumn="0" w:lastRowFirstColumn="0" w:lastRowLastColumn="0"/>
             </w:pPr>
             <w:r>
+              <w:lastRenderedPageBreak/>
               <w:t xml:space="preserve">2) </w:t>
             </w:r>
             <w:r>
@@ -1179,6 +1172,7 @@
               <w:rPr>
                 <w:b w:val="0"/>
               </w:rPr>
+              <w:lastRenderedPageBreak/>
               <w:t>Dòng sự kiện phụ</w:t>
             </w:r>
           </w:p>
@@ -1340,9 +1334,9 @@
         </w:rPr>
         <w:drawing>
           <wp:inline distT="0" distB="0" distL="0" distR="0">
-            <wp:extent cx="5943600" cy="2757128"/>
-            <wp:effectExtent l="0" t="0" r="0" b="5715"/>
-            <wp:docPr id="5" name="Ảnh 5"/>
+            <wp:extent cx="5943600" cy="3474567"/>
+            <wp:effectExtent l="0" t="0" r="0" b="0"/>
+            <wp:docPr id="12" name="Ảnh 12"/>
             <wp:cNvGraphicFramePr>
               <a:graphicFrameLocks xmlns:a="http://schemas.openxmlformats.org/drawingml/2006/main" noChangeAspect="1"/>
             </wp:cNvGraphicFramePr>
@@ -1350,7 +1344,7 @@
               <a:graphicData uri="http://schemas.openxmlformats.org/drawingml/2006/picture">
                 <pic:pic xmlns:pic="http://schemas.openxmlformats.org/drawingml/2006/picture">
                   <pic:nvPicPr>
-                    <pic:cNvPr id="0" name="Picture 2"/>
+                    <pic:cNvPr id="0" name="Picture 5"/>
                     <pic:cNvPicPr>
                       <a:picLocks noChangeAspect="1" noChangeArrowheads="1"/>
                     </pic:cNvPicPr>
@@ -1371,7 +1365,7 @@
                   <pic:spPr bwMode="auto">
                     <a:xfrm>
                       <a:off x="0" y="0"/>
-                      <a:ext cx="5943600" cy="2757128"/>
+                      <a:ext cx="5943600" cy="3474567"/>
                     </a:xfrm>
                     <a:prstGeom prst="rect">
                       <a:avLst/>
@@ -1416,10 +1410,10 @@
         </w:rPr>
         <w:lastRenderedPageBreak/>
         <w:drawing>
-          <wp:inline distT="0" distB="0" distL="0" distR="0" wp14:anchorId="389A6F49" wp14:editId="17AC19D7">
-            <wp:extent cx="5143500" cy="2184400"/>
-            <wp:effectExtent l="0" t="0" r="0" b="6350"/>
-            <wp:docPr id="38" name="Ảnh 38"/>
+          <wp:inline distT="0" distB="0" distL="0" distR="0">
+            <wp:extent cx="4705350" cy="2667000"/>
+            <wp:effectExtent l="0" t="0" r="0" b="0"/>
+            <wp:docPr id="13" name="Ảnh 13"/>
             <wp:cNvGraphicFramePr>
               <a:graphicFrameLocks xmlns:a="http://schemas.openxmlformats.org/drawingml/2006/main" noChangeAspect="1"/>
             </wp:cNvGraphicFramePr>
@@ -1427,7 +1421,7 @@
               <a:graphicData uri="http://schemas.openxmlformats.org/drawingml/2006/picture">
                 <pic:pic xmlns:pic="http://schemas.openxmlformats.org/drawingml/2006/picture">
                   <pic:nvPicPr>
-                    <pic:cNvPr id="0" name="Picture 13"/>
+                    <pic:cNvPr id="0" name="Picture 6"/>
                     <pic:cNvPicPr>
                       <a:picLocks noChangeAspect="1" noChangeArrowheads="1"/>
                     </pic:cNvPicPr>
@@ -1448,7 +1442,7 @@
                   <pic:spPr bwMode="auto">
                     <a:xfrm>
                       <a:off x="0" y="0"/>
-                      <a:ext cx="5143500" cy="2184400"/>
+                      <a:ext cx="4705350" cy="2667000"/>
                     </a:xfrm>
                     <a:prstGeom prst="rect">
                       <a:avLst/>
@@ -1685,10 +1679,7 @@
               <w:cnfStyle w:val="000000100000" w:firstRow="0" w:lastRow="0" w:firstColumn="0" w:lastColumn="0" w:oddVBand="0" w:evenVBand="0" w:oddHBand="1" w:evenHBand="0" w:firstRowFirstColumn="0" w:firstRowLastColumn="0" w:lastRowFirstColumn="0" w:lastRowLastColumn="0"/>
             </w:pPr>
             <w:r>
-              <w:t xml:space="preserve">[IN] </w:t>
-            </w:r>
-            <w:r>
-              <w:t xml:space="preserve"> </w:t>
+              <w:t xml:space="preserve">[IN]  </w:t>
             </w:r>
             <w:r>
               <w:t>Khách hàng chọn danh mục con muốn xem.</w:t>
@@ -1901,9 +1892,9 @@
         <w:lastRenderedPageBreak/>
         <w:drawing>
           <wp:inline distT="0" distB="0" distL="0" distR="0">
-            <wp:extent cx="5943600" cy="2731070"/>
+            <wp:extent cx="5943600" cy="3762260"/>
             <wp:effectExtent l="0" t="0" r="0" b="0"/>
-            <wp:docPr id="6" name="Ảnh 6"/>
+            <wp:docPr id="14" name="Ảnh 14"/>
             <wp:cNvGraphicFramePr>
               <a:graphicFrameLocks xmlns:a="http://schemas.openxmlformats.org/drawingml/2006/main" noChangeAspect="1"/>
             </wp:cNvGraphicFramePr>
@@ -1911,7 +1902,7 @@
               <a:graphicData uri="http://schemas.openxmlformats.org/drawingml/2006/picture">
                 <pic:pic xmlns:pic="http://schemas.openxmlformats.org/drawingml/2006/picture">
                   <pic:nvPicPr>
-                    <pic:cNvPr id="0" name="Picture 3"/>
+                    <pic:cNvPr id="0" name="Picture 7"/>
                     <pic:cNvPicPr>
                       <a:picLocks noChangeAspect="1" noChangeArrowheads="1"/>
                     </pic:cNvPicPr>
@@ -1932,7 +1923,7 @@
                   <pic:spPr bwMode="auto">
                     <a:xfrm>
                       <a:off x="0" y="0"/>
-                      <a:ext cx="5943600" cy="2731070"/>
+                      <a:ext cx="5943600" cy="3762260"/>
                     </a:xfrm>
                     <a:prstGeom prst="rect">
                       <a:avLst/>
@@ -1976,9 +1967,9 @@
         </w:rPr>
         <w:drawing>
           <wp:inline distT="0" distB="0" distL="0" distR="0">
-            <wp:extent cx="5872934" cy="2687320"/>
-            <wp:effectExtent l="0" t="0" r="0" b="0"/>
-            <wp:docPr id="37" name="Ảnh 37"/>
+            <wp:extent cx="4908550" cy="2647950"/>
+            <wp:effectExtent l="0" t="0" r="6350" b="0"/>
+            <wp:docPr id="15" name="Ảnh 15"/>
             <wp:cNvGraphicFramePr>
               <a:graphicFrameLocks xmlns:a="http://schemas.openxmlformats.org/drawingml/2006/main" noChangeAspect="1"/>
             </wp:cNvGraphicFramePr>
@@ -1986,7 +1977,7 @@
               <a:graphicData uri="http://schemas.openxmlformats.org/drawingml/2006/picture">
                 <pic:pic xmlns:pic="http://schemas.openxmlformats.org/drawingml/2006/picture">
                   <pic:nvPicPr>
-                    <pic:cNvPr id="0" name="Picture 12"/>
+                    <pic:cNvPr id="0" name="Picture 8"/>
                     <pic:cNvPicPr>
                       <a:picLocks noChangeAspect="1" noChangeArrowheads="1"/>
                     </pic:cNvPicPr>
@@ -2007,7 +1998,7 @@
                   <pic:spPr bwMode="auto">
                     <a:xfrm>
                       <a:off x="0" y="0"/>
-                      <a:ext cx="5876986" cy="2689174"/>
+                      <a:ext cx="4908550" cy="2647950"/>
                     </a:xfrm>
                     <a:prstGeom prst="rect">
                       <a:avLst/>
@@ -2147,6 +2138,7 @@
               <w:rPr>
                 <w:b w:val="0"/>
               </w:rPr>
+              <w:lastRenderedPageBreak/>
               <w:t>Tác nhân</w:t>
             </w:r>
           </w:p>
@@ -2254,7 +2246,6 @@
               <w:rPr>
                 <w:b w:val="0"/>
               </w:rPr>
-              <w:lastRenderedPageBreak/>
               <w:t>Dòng sự kiện phụ</w:t>
             </w:r>
           </w:p>
@@ -2290,7 +2281,7 @@
               <w:cnfStyle w:val="000000010000" w:firstRow="0" w:lastRow="0" w:firstColumn="0" w:lastColumn="0" w:oddVBand="0" w:evenVBand="0" w:oddHBand="0" w:evenHBand="1" w:firstRowFirstColumn="0" w:firstRowLastColumn="0" w:lastRowFirstColumn="0" w:lastRowLastColumn="0"/>
             </w:pPr>
             <w:r>
-              <w:t>4a) [OUT] Hệ thống thêm sản phẩm vào giỏ hàng và cập nhật lại số lượng trên biểu tưởng giỏ hàng.</w:t>
+              <w:t>3c) [IN] Khách hàng chọn thêm vào giỏ sách.</w:t>
             </w:r>
           </w:p>
           <w:p>
@@ -2300,7 +2291,27 @@
               <w:cnfStyle w:val="000000010000" w:firstRow="0" w:lastRow="0" w:firstColumn="0" w:lastColumn="0" w:oddVBand="0" w:evenVBand="0" w:oddHBand="0" w:evenHBand="1" w:firstRowFirstColumn="0" w:firstRowLastColumn="0" w:lastRowFirstColumn="0" w:lastRowLastColumn="0"/>
             </w:pPr>
             <w:r>
+              <w:t>4a) [OUT] Hệ thống thêm sản phẩm vào giỏ hàng và cập nhật lại số lượng trên biểu tưởng giỏ hàng.</w:t>
+            </w:r>
+          </w:p>
+          <w:p>
+            <w:pPr>
+              <w:pStyle w:val="oancuaDanhsach"/>
+              <w:ind w:left="126"/>
+              <w:cnfStyle w:val="000000010000" w:firstRow="0" w:lastRow="0" w:firstColumn="0" w:lastColumn="0" w:oddVBand="0" w:evenVBand="0" w:oddHBand="0" w:evenHBand="1" w:firstRowFirstColumn="0" w:firstRowLastColumn="0" w:lastRowFirstColumn="0" w:lastRowLastColumn="0"/>
+            </w:pPr>
+            <w:r>
               <w:t>4b) [OUT] Hệ thống gọi đến use case chức năng đánh giá và bình luận.</w:t>
+            </w:r>
+          </w:p>
+          <w:p>
+            <w:pPr>
+              <w:pStyle w:val="oancuaDanhsach"/>
+              <w:ind w:left="126"/>
+              <w:cnfStyle w:val="000000010000" w:firstRow="0" w:lastRow="0" w:firstColumn="0" w:lastColumn="0" w:oddVBand="0" w:evenVBand="0" w:oddHBand="0" w:evenHBand="1" w:firstRowFirstColumn="0" w:firstRowLastColumn="0" w:lastRowFirstColumn="0" w:lastRowLastColumn="0"/>
+            </w:pPr>
+            <w:r>
+              <w:t>4c) [OUT] Hệ thống gọi thêm sản phẩm vào giỏ sách và thông báo kết quả.</w:t>
             </w:r>
           </w:p>
           <w:p>
@@ -2451,11 +2462,12 @@
         <w:rPr>
           <w:noProof/>
         </w:rPr>
+        <w:lastRenderedPageBreak/>
         <w:drawing>
           <wp:inline distT="0" distB="0" distL="0" distR="0">
-            <wp:extent cx="5943600" cy="3617997"/>
-            <wp:effectExtent l="0" t="0" r="0" b="1905"/>
-            <wp:docPr id="7" name="Ảnh 7"/>
+            <wp:extent cx="5943600" cy="4269627"/>
+            <wp:effectExtent l="0" t="0" r="0" b="0"/>
+            <wp:docPr id="16" name="Ảnh 16"/>
             <wp:cNvGraphicFramePr>
               <a:graphicFrameLocks xmlns:a="http://schemas.openxmlformats.org/drawingml/2006/main" noChangeAspect="1"/>
             </wp:cNvGraphicFramePr>
@@ -2463,7 +2475,7 @@
               <a:graphicData uri="http://schemas.openxmlformats.org/drawingml/2006/picture">
                 <pic:pic xmlns:pic="http://schemas.openxmlformats.org/drawingml/2006/picture">
                   <pic:nvPicPr>
-                    <pic:cNvPr id="0" name="Picture 4"/>
+                    <pic:cNvPr id="0" name="Picture 9"/>
                     <pic:cNvPicPr>
                       <a:picLocks noChangeAspect="1" noChangeArrowheads="1"/>
                     </pic:cNvPicPr>
@@ -2484,7 +2496,7 @@
                   <pic:spPr bwMode="auto">
                     <a:xfrm>
                       <a:off x="0" y="0"/>
-                      <a:ext cx="5943600" cy="3617997"/>
+                      <a:ext cx="5943600" cy="4269627"/>
                     </a:xfrm>
                     <a:prstGeom prst="rect">
                       <a:avLst/>
@@ -2516,476 +2528,7 @@
     <w:p>
       <w:pPr>
         <w:pStyle w:val="oancuaDanhsach"/>
-        <w:numPr>
-          <w:ilvl w:val="1"/>
-          <w:numId w:val="2"/>
-        </w:numPr>
-      </w:pPr>
-      <w:r>
-        <w:t>Đặc tả use case:</w:t>
-      </w:r>
-    </w:p>
-    <w:p>
-      <w:pPr>
-        <w:ind w:left="720"/>
-      </w:pPr>
-    </w:p>
-    <w:tbl>
-      <w:tblPr>
-        <w:tblStyle w:val="LiMausang-Nhnmanh5"/>
-        <w:tblW w:w="8856" w:type="dxa"/>
-        <w:tblInd w:w="936" w:type="dxa"/>
-        <w:tblLook w:val="04A0" w:firstRow="1" w:lastRow="0" w:firstColumn="1" w:lastColumn="0" w:noHBand="0" w:noVBand="1"/>
-      </w:tblPr>
-      <w:tblGrid>
-        <w:gridCol w:w="2060"/>
-        <w:gridCol w:w="6796"/>
-      </w:tblGrid>
-      <w:tr>
-        <w:trPr>
-          <w:cnfStyle w:val="100000000000" w:firstRow="1" w:lastRow="0" w:firstColumn="0" w:lastColumn="0" w:oddVBand="0" w:evenVBand="0" w:oddHBand="0" w:evenHBand="0" w:firstRowFirstColumn="0" w:firstRowLastColumn="0" w:lastRowFirstColumn="0" w:lastRowLastColumn="0"/>
-        </w:trPr>
-        <w:tc>
-          <w:tcPr>
-            <w:cnfStyle w:val="001000000000" w:firstRow="0" w:lastRow="0" w:firstColumn="1" w:lastColumn="0" w:oddVBand="0" w:evenVBand="0" w:oddHBand="0" w:evenHBand="0" w:firstRowFirstColumn="0" w:firstRowLastColumn="0" w:lastRowFirstColumn="0" w:lastRowLastColumn="0"/>
-            <w:tcW w:w="2060" w:type="dxa"/>
-          </w:tcPr>
-          <w:p>
-            <w:pPr>
-              <w:rPr>
-                <w:b w:val="0"/>
-              </w:rPr>
-            </w:pPr>
-            <w:r>
-              <w:rPr>
-                <w:b w:val="0"/>
-              </w:rPr>
-              <w:t>Tên use case</w:t>
-            </w:r>
-          </w:p>
-        </w:tc>
-        <w:tc>
-          <w:tcPr>
-            <w:tcW w:w="6796" w:type="dxa"/>
-          </w:tcPr>
-          <w:p>
-            <w:pPr>
-              <w:cnfStyle w:val="100000000000" w:firstRow="1" w:lastRow="0" w:firstColumn="0" w:lastColumn="0" w:oddVBand="0" w:evenVBand="0" w:oddHBand="0" w:evenHBand="0" w:firstRowFirstColumn="0" w:firstRowLastColumn="0" w:lastRowFirstColumn="0" w:lastRowLastColumn="0"/>
-              <w:rPr>
-                <w:b w:val="0"/>
-              </w:rPr>
-            </w:pPr>
-            <w:r>
-              <w:rPr>
-                <w:rFonts w:ascii="Times New Roman" w:hAnsi="Times New Roman" w:cs="Times New Roman"/>
-              </w:rPr>
-              <w:t>Bình luận sản phẩm</w:t>
-            </w:r>
-          </w:p>
-        </w:tc>
-      </w:tr>
-      <w:tr>
-        <w:trPr>
-          <w:cnfStyle w:val="000000100000" w:firstRow="0" w:lastRow="0" w:firstColumn="0" w:lastColumn="0" w:oddVBand="0" w:evenVBand="0" w:oddHBand="1" w:evenHBand="0" w:firstRowFirstColumn="0" w:firstRowLastColumn="0" w:lastRowFirstColumn="0" w:lastRowLastColumn="0"/>
-          <w:trHeight w:val="675"/>
-        </w:trPr>
-        <w:tc>
-          <w:tcPr>
-            <w:cnfStyle w:val="001000000000" w:firstRow="0" w:lastRow="0" w:firstColumn="1" w:lastColumn="0" w:oddVBand="0" w:evenVBand="0" w:oddHBand="0" w:evenHBand="0" w:firstRowFirstColumn="0" w:firstRowLastColumn="0" w:lastRowFirstColumn="0" w:lastRowLastColumn="0"/>
-            <w:tcW w:w="2060" w:type="dxa"/>
-          </w:tcPr>
-          <w:p>
-            <w:pPr>
-              <w:rPr>
-                <w:b w:val="0"/>
-              </w:rPr>
-            </w:pPr>
-            <w:r>
-              <w:rPr>
-                <w:b w:val="0"/>
-              </w:rPr>
-              <w:t>Tóm tắt</w:t>
-            </w:r>
-          </w:p>
-        </w:tc>
-        <w:tc>
-          <w:tcPr>
-            <w:tcW w:w="6796" w:type="dxa"/>
-          </w:tcPr>
-          <w:p>
-            <w:pPr>
-              <w:cnfStyle w:val="000000100000" w:firstRow="0" w:lastRow="0" w:firstColumn="0" w:lastColumn="0" w:oddVBand="0" w:evenVBand="0" w:oddHBand="1" w:evenHBand="0" w:firstRowFirstColumn="0" w:firstRowLastColumn="0" w:lastRowFirstColumn="0" w:lastRowLastColumn="0"/>
-            </w:pPr>
-            <w:r>
-              <w:t>Cho phép khách hàng bình luận về sản phẩm</w:t>
-            </w:r>
-          </w:p>
-        </w:tc>
-      </w:tr>
-      <w:tr>
-        <w:trPr>
-          <w:cnfStyle w:val="000000010000" w:firstRow="0" w:lastRow="0" w:firstColumn="0" w:lastColumn="0" w:oddVBand="0" w:evenVBand="0" w:oddHBand="0" w:evenHBand="1" w:firstRowFirstColumn="0" w:firstRowLastColumn="0" w:lastRowFirstColumn="0" w:lastRowLastColumn="0"/>
-        </w:trPr>
-        <w:tc>
-          <w:tcPr>
-            <w:cnfStyle w:val="001000000000" w:firstRow="0" w:lastRow="0" w:firstColumn="1" w:lastColumn="0" w:oddVBand="0" w:evenVBand="0" w:oddHBand="0" w:evenHBand="0" w:firstRowFirstColumn="0" w:firstRowLastColumn="0" w:lastRowFirstColumn="0" w:lastRowLastColumn="0"/>
-            <w:tcW w:w="2060" w:type="dxa"/>
-          </w:tcPr>
-          <w:p>
-            <w:pPr>
-              <w:rPr>
-                <w:b w:val="0"/>
-              </w:rPr>
-            </w:pPr>
-            <w:r>
-              <w:rPr>
-                <w:b w:val="0"/>
-              </w:rPr>
-              <w:t>Tác nhân</w:t>
-            </w:r>
-          </w:p>
-        </w:tc>
-        <w:tc>
-          <w:tcPr>
-            <w:tcW w:w="6796" w:type="dxa"/>
-          </w:tcPr>
-          <w:p>
-            <w:pPr>
-              <w:cnfStyle w:val="000000010000" w:firstRow="0" w:lastRow="0" w:firstColumn="0" w:lastColumn="0" w:oddVBand="0" w:evenVBand="0" w:oddHBand="0" w:evenHBand="1" w:firstRowFirstColumn="0" w:firstRowLastColumn="0" w:lastRowFirstColumn="0" w:lastRowLastColumn="0"/>
-            </w:pPr>
-            <w:r>
-              <w:t>Khách hàng</w:t>
-            </w:r>
-          </w:p>
-        </w:tc>
-      </w:tr>
-      <w:tr>
-        <w:trPr>
-          <w:cnfStyle w:val="000000100000" w:firstRow="0" w:lastRow="0" w:firstColumn="0" w:lastColumn="0" w:oddVBand="0" w:evenVBand="0" w:oddHBand="1" w:evenHBand="0" w:firstRowFirstColumn="0" w:firstRowLastColumn="0" w:lastRowFirstColumn="0" w:lastRowLastColumn="0"/>
-        </w:trPr>
-        <w:tc>
-          <w:tcPr>
-            <w:cnfStyle w:val="001000000000" w:firstRow="0" w:lastRow="0" w:firstColumn="1" w:lastColumn="0" w:oddVBand="0" w:evenVBand="0" w:oddHBand="0" w:evenHBand="0" w:firstRowFirstColumn="0" w:firstRowLastColumn="0" w:lastRowFirstColumn="0" w:lastRowLastColumn="0"/>
-            <w:tcW w:w="2060" w:type="dxa"/>
-          </w:tcPr>
-          <w:p>
-            <w:pPr>
-              <w:rPr>
-                <w:b w:val="0"/>
-              </w:rPr>
-            </w:pPr>
-            <w:r>
-              <w:rPr>
-                <w:b w:val="0"/>
-              </w:rPr>
-              <w:lastRenderedPageBreak/>
-              <w:t>Dòng sự kiện chính</w:t>
-            </w:r>
-          </w:p>
-        </w:tc>
-        <w:tc>
-          <w:tcPr>
-            <w:tcW w:w="6796" w:type="dxa"/>
-          </w:tcPr>
-          <w:p>
-            <w:pPr>
-              <w:pStyle w:val="oancuaDanhsach"/>
-              <w:numPr>
-                <w:ilvl w:val="0"/>
-                <w:numId w:val="14"/>
-              </w:numPr>
-              <w:cnfStyle w:val="000000100000" w:firstRow="0" w:lastRow="0" w:firstColumn="0" w:lastColumn="0" w:oddVBand="0" w:evenVBand="0" w:oddHBand="1" w:evenHBand="0" w:firstRowFirstColumn="0" w:firstRowLastColumn="0" w:lastRowFirstColumn="0" w:lastRowLastColumn="0"/>
-            </w:pPr>
-            <w:r>
-              <w:t>[IN] Khách hàng chọn chức năng “Đánh giá và Bình L</w:t>
-            </w:r>
-            <w:r>
-              <w:t>uận</w:t>
-            </w:r>
-            <w:r>
-              <w:t>”</w:t>
-            </w:r>
-            <w:r>
-              <w:t>.</w:t>
-            </w:r>
-          </w:p>
-          <w:p>
-            <w:pPr>
-              <w:pStyle w:val="oancuaDanhsach"/>
-              <w:numPr>
-                <w:ilvl w:val="0"/>
-                <w:numId w:val="14"/>
-              </w:numPr>
-              <w:cnfStyle w:val="000000100000" w:firstRow="0" w:lastRow="0" w:firstColumn="0" w:lastColumn="0" w:oddVBand="0" w:evenVBand="0" w:oddHBand="1" w:evenHBand="0" w:firstRowFirstColumn="0" w:firstRowLastColumn="0" w:lastRowFirstColumn="0" w:lastRowLastColumn="0"/>
-            </w:pPr>
-            <w:r>
-              <w:t>[</w:t>
-            </w:r>
-            <w:r>
-              <w:t>OUT</w:t>
-            </w:r>
-            <w:r>
-              <w:t xml:space="preserve">] </w:t>
-            </w:r>
-            <w:r>
-              <w:t xml:space="preserve">Hệ thống </w:t>
-            </w:r>
-            <w:r>
-              <w:t>hiển thị cửa số cho phép đánh giá số sao và nhập tiêu đề cùng nội dung bình luận</w:t>
-            </w:r>
-            <w:r>
-              <w:t>.</w:t>
-            </w:r>
-          </w:p>
-          <w:p>
-            <w:pPr>
-              <w:pStyle w:val="oancuaDanhsach"/>
-              <w:numPr>
-                <w:ilvl w:val="0"/>
-                <w:numId w:val="14"/>
-              </w:numPr>
-              <w:cnfStyle w:val="000000100000" w:firstRow="0" w:lastRow="0" w:firstColumn="0" w:lastColumn="0" w:oddVBand="0" w:evenVBand="0" w:oddHBand="1" w:evenHBand="0" w:firstRowFirstColumn="0" w:firstRowLastColumn="0" w:lastRowFirstColumn="0" w:lastRowLastColumn="0"/>
-            </w:pPr>
-            <w:r>
-              <w:t xml:space="preserve">[IN] </w:t>
-            </w:r>
-            <w:r>
-              <w:t>Người dùng nhập nội dung bình luận và chọn “Hoàn tất”.</w:t>
-            </w:r>
-          </w:p>
-          <w:p>
-            <w:pPr>
-              <w:pStyle w:val="oancuaDanhsach"/>
-              <w:numPr>
-                <w:ilvl w:val="0"/>
-                <w:numId w:val="14"/>
-              </w:numPr>
-              <w:cnfStyle w:val="000000100000" w:firstRow="0" w:lastRow="0" w:firstColumn="0" w:lastColumn="0" w:oddVBand="0" w:evenVBand="0" w:oddHBand="1" w:evenHBand="0" w:firstRowFirstColumn="0" w:firstRowLastColumn="0" w:lastRowFirstColumn="0" w:lastRowLastColumn="0"/>
-            </w:pPr>
-            <w:r>
-              <w:t xml:space="preserve">[OUT] </w:t>
-            </w:r>
-            <w:r>
-              <w:t>Hệ thống hiển thị nội dung đánh giá bình luận lên website.</w:t>
-            </w:r>
-          </w:p>
-        </w:tc>
-      </w:tr>
-      <w:tr>
-        <w:trPr>
-          <w:cnfStyle w:val="000000010000" w:firstRow="0" w:lastRow="0" w:firstColumn="0" w:lastColumn="0" w:oddVBand="0" w:evenVBand="0" w:oddHBand="0" w:evenHBand="1" w:firstRowFirstColumn="0" w:firstRowLastColumn="0" w:lastRowFirstColumn="0" w:lastRowLastColumn="0"/>
-        </w:trPr>
-        <w:tc>
-          <w:tcPr>
-            <w:cnfStyle w:val="001000000000" w:firstRow="0" w:lastRow="0" w:firstColumn="1" w:lastColumn="0" w:oddVBand="0" w:evenVBand="0" w:oddHBand="0" w:evenHBand="0" w:firstRowFirstColumn="0" w:firstRowLastColumn="0" w:lastRowFirstColumn="0" w:lastRowLastColumn="0"/>
-            <w:tcW w:w="2060" w:type="dxa"/>
-          </w:tcPr>
-          <w:p>
-            <w:pPr>
-              <w:rPr>
-                <w:b w:val="0"/>
-              </w:rPr>
-            </w:pPr>
-            <w:r>
-              <w:rPr>
-                <w:b w:val="0"/>
-              </w:rPr>
-              <w:t>Dòng sự kiện phụ</w:t>
-            </w:r>
-          </w:p>
-        </w:tc>
-        <w:tc>
-          <w:tcPr>
-            <w:tcW w:w="6796" w:type="dxa"/>
-          </w:tcPr>
-          <w:p>
-            <w:pPr>
-              <w:cnfStyle w:val="000000010000" w:firstRow="0" w:lastRow="0" w:firstColumn="0" w:lastColumn="0" w:oddVBand="0" w:evenVBand="0" w:oddHBand="0" w:evenHBand="1" w:firstRowFirstColumn="0" w:firstRowLastColumn="0" w:lastRowFirstColumn="0" w:lastRowLastColumn="0"/>
-            </w:pPr>
-          </w:p>
-        </w:tc>
-      </w:tr>
-      <w:tr>
-        <w:trPr>
-          <w:cnfStyle w:val="000000100000" w:firstRow="0" w:lastRow="0" w:firstColumn="0" w:lastColumn="0" w:oddVBand="0" w:evenVBand="0" w:oddHBand="1" w:evenHBand="0" w:firstRowFirstColumn="0" w:firstRowLastColumn="0" w:lastRowFirstColumn="0" w:lastRowLastColumn="0"/>
-        </w:trPr>
-        <w:tc>
-          <w:tcPr>
-            <w:cnfStyle w:val="001000000000" w:firstRow="0" w:lastRow="0" w:firstColumn="1" w:lastColumn="0" w:oddVBand="0" w:evenVBand="0" w:oddHBand="0" w:evenHBand="0" w:firstRowFirstColumn="0" w:firstRowLastColumn="0" w:lastRowFirstColumn="0" w:lastRowLastColumn="0"/>
-            <w:tcW w:w="2060" w:type="dxa"/>
-          </w:tcPr>
-          <w:p>
-            <w:pPr>
-              <w:rPr>
-                <w:b w:val="0"/>
-              </w:rPr>
-            </w:pPr>
-            <w:r>
-              <w:rPr>
-                <w:b w:val="0"/>
-              </w:rPr>
-              <w:t>Các yêu cầu đặc biệt</w:t>
-            </w:r>
-          </w:p>
-        </w:tc>
-        <w:tc>
-          <w:tcPr>
-            <w:tcW w:w="6796" w:type="dxa"/>
-          </w:tcPr>
-          <w:p>
-            <w:pPr>
-              <w:cnfStyle w:val="000000100000" w:firstRow="0" w:lastRow="0" w:firstColumn="0" w:lastColumn="0" w:oddVBand="0" w:evenVBand="0" w:oddHBand="1" w:evenHBand="0" w:firstRowFirstColumn="0" w:firstRowLastColumn="0" w:lastRowFirstColumn="0" w:lastRowLastColumn="0"/>
-            </w:pPr>
-            <w:r>
-              <w:t xml:space="preserve">Giao diện thân thiện, </w:t>
-            </w:r>
-            <w:r>
-              <w:t>đơn giản, dễ dùng</w:t>
-            </w:r>
-          </w:p>
-        </w:tc>
-      </w:tr>
-      <w:tr>
-        <w:trPr>
-          <w:cnfStyle w:val="000000010000" w:firstRow="0" w:lastRow="0" w:firstColumn="0" w:lastColumn="0" w:oddVBand="0" w:evenVBand="0" w:oddHBand="0" w:evenHBand="1" w:firstRowFirstColumn="0" w:firstRowLastColumn="0" w:lastRowFirstColumn="0" w:lastRowLastColumn="0"/>
-        </w:trPr>
-        <w:tc>
-          <w:tcPr>
-            <w:cnfStyle w:val="001000000000" w:firstRow="0" w:lastRow="0" w:firstColumn="1" w:lastColumn="0" w:oddVBand="0" w:evenVBand="0" w:oddHBand="0" w:evenHBand="0" w:firstRowFirstColumn="0" w:firstRowLastColumn="0" w:lastRowFirstColumn="0" w:lastRowLastColumn="0"/>
-            <w:tcW w:w="2060" w:type="dxa"/>
-          </w:tcPr>
-          <w:p>
-            <w:pPr>
-              <w:rPr>
-                <w:b w:val="0"/>
-              </w:rPr>
-            </w:pPr>
-            <w:r>
-              <w:rPr>
-                <w:b w:val="0"/>
-              </w:rPr>
-              <w:t>Điều kiện tiên quyết</w:t>
-            </w:r>
-          </w:p>
-        </w:tc>
-        <w:tc>
-          <w:tcPr>
-            <w:tcW w:w="6796" w:type="dxa"/>
-          </w:tcPr>
-          <w:p>
-            <w:pPr>
-              <w:cnfStyle w:val="000000010000" w:firstRow="0" w:lastRow="0" w:firstColumn="0" w:lastColumn="0" w:oddVBand="0" w:evenVBand="0" w:oddHBand="0" w:evenHBand="1" w:firstRowFirstColumn="0" w:firstRowLastColumn="0" w:lastRowFirstColumn="0" w:lastRowLastColumn="0"/>
-            </w:pPr>
-            <w:r>
-              <w:t>Khách hàng phải đăng nhập và đang ở trong cửa sổ xem chi tiết sản phẩm</w:t>
-            </w:r>
-          </w:p>
-        </w:tc>
-      </w:tr>
-      <w:tr>
-        <w:trPr>
-          <w:cnfStyle w:val="000000100000" w:firstRow="0" w:lastRow="0" w:firstColumn="0" w:lastColumn="0" w:oddVBand="0" w:evenVBand="0" w:oddHBand="1" w:evenHBand="0" w:firstRowFirstColumn="0" w:firstRowLastColumn="0" w:lastRowFirstColumn="0" w:lastRowLastColumn="0"/>
-        </w:trPr>
-        <w:tc>
-          <w:tcPr>
-            <w:cnfStyle w:val="001000000000" w:firstRow="0" w:lastRow="0" w:firstColumn="1" w:lastColumn="0" w:oddVBand="0" w:evenVBand="0" w:oddHBand="0" w:evenHBand="0" w:firstRowFirstColumn="0" w:firstRowLastColumn="0" w:lastRowFirstColumn="0" w:lastRowLastColumn="0"/>
-            <w:tcW w:w="2060" w:type="dxa"/>
-          </w:tcPr>
-          <w:p>
-            <w:pPr>
-              <w:rPr>
-                <w:b w:val="0"/>
-              </w:rPr>
-            </w:pPr>
-            <w:r>
-              <w:rPr>
-                <w:b w:val="0"/>
-              </w:rPr>
-              <w:t>Hậu điều kiện</w:t>
-            </w:r>
-          </w:p>
-        </w:tc>
-        <w:tc>
-          <w:tcPr>
-            <w:tcW w:w="6796" w:type="dxa"/>
-          </w:tcPr>
-          <w:p>
-            <w:pPr>
-              <w:cnfStyle w:val="000000100000" w:firstRow="0" w:lastRow="0" w:firstColumn="0" w:lastColumn="0" w:oddVBand="0" w:evenVBand="0" w:oddHBand="1" w:evenHBand="0" w:firstRowFirstColumn="0" w:firstRowLastColumn="0" w:lastRowFirstColumn="0" w:lastRowLastColumn="0"/>
-            </w:pPr>
-            <w:r>
-              <w:t xml:space="preserve">Thêm thông tin </w:t>
-            </w:r>
-            <w:r>
-              <w:t xml:space="preserve">đánh giá </w:t>
-            </w:r>
-            <w:r>
-              <w:t>bình luận của khách hàng vào database</w:t>
-            </w:r>
-          </w:p>
-        </w:tc>
-      </w:tr>
-      <w:tr>
-        <w:trPr>
-          <w:cnfStyle w:val="000000010000" w:firstRow="0" w:lastRow="0" w:firstColumn="0" w:lastColumn="0" w:oddVBand="0" w:evenVBand="0" w:oddHBand="0" w:evenHBand="1" w:firstRowFirstColumn="0" w:firstRowLastColumn="0" w:lastRowFirstColumn="0" w:lastRowLastColumn="0"/>
-        </w:trPr>
-        <w:tc>
-          <w:tcPr>
-            <w:cnfStyle w:val="001000000000" w:firstRow="0" w:lastRow="0" w:firstColumn="1" w:lastColumn="0" w:oddVBand="0" w:evenVBand="0" w:oddHBand="0" w:evenHBand="0" w:firstRowFirstColumn="0" w:firstRowLastColumn="0" w:lastRowFirstColumn="0" w:lastRowLastColumn="0"/>
-            <w:tcW w:w="2060" w:type="dxa"/>
-          </w:tcPr>
-          <w:p>
-            <w:pPr>
-              <w:rPr>
-                <w:b w:val="0"/>
-              </w:rPr>
-            </w:pPr>
-            <w:r>
-              <w:rPr>
-                <w:b w:val="0"/>
-              </w:rPr>
-              <w:t>Dò</w:t>
-            </w:r>
-            <w:r>
-              <w:rPr>
-                <w:b w:val="0"/>
-              </w:rPr>
-              <w:t>ng ngoại lệ</w:t>
-            </w:r>
-          </w:p>
-        </w:tc>
-        <w:tc>
-          <w:tcPr>
-            <w:tcW w:w="6796" w:type="dxa"/>
-          </w:tcPr>
-          <w:p>
-            <w:pPr>
-              <w:cnfStyle w:val="000000010000" w:firstRow="0" w:lastRow="0" w:firstColumn="0" w:lastColumn="0" w:oddVBand="0" w:evenVBand="0" w:oddHBand="0" w:evenHBand="1" w:firstRowFirstColumn="0" w:firstRowLastColumn="0" w:lastRowFirstColumn="0" w:lastRowLastColumn="0"/>
-            </w:pPr>
-          </w:p>
-        </w:tc>
-      </w:tr>
-    </w:tbl>
-    <w:p>
-      <w:pPr>
-        <w:ind w:left="720"/>
-      </w:pPr>
-    </w:p>
-    <w:p>
-      <w:pPr>
-        <w:pStyle w:val="oancuaDanhsach"/>
-        <w:numPr>
-          <w:ilvl w:val="0"/>
-          <w:numId w:val="19"/>
-        </w:numPr>
-      </w:pPr>
-      <w:r>
-        <w:t>Sơ đồ sequence:</w:t>
-      </w:r>
-    </w:p>
-    <w:p>
-      <w:pPr>
-        <w:ind w:left="720"/>
+        <w:ind w:left="1080"/>
       </w:pPr>
       <w:r>
         <w:rPr>
@@ -2993,9 +2536,9 @@
         </w:rPr>
         <w:drawing>
           <wp:inline distT="0" distB="0" distL="0" distR="0">
-            <wp:extent cx="5943600" cy="2872981"/>
-            <wp:effectExtent l="0" t="0" r="0" b="3810"/>
-            <wp:docPr id="9" name="Ảnh 9"/>
+            <wp:extent cx="4984750" cy="1638300"/>
+            <wp:effectExtent l="0" t="0" r="6350" b="0"/>
+            <wp:docPr id="18" name="Ảnh 18"/>
             <wp:cNvGraphicFramePr>
               <a:graphicFrameLocks xmlns:a="http://schemas.openxmlformats.org/drawingml/2006/main" noChangeAspect="1"/>
             </wp:cNvGraphicFramePr>
@@ -3003,7 +2546,7 @@
               <a:graphicData uri="http://schemas.openxmlformats.org/drawingml/2006/picture">
                 <pic:pic xmlns:pic="http://schemas.openxmlformats.org/drawingml/2006/picture">
                   <pic:nvPicPr>
-                    <pic:cNvPr id="0" name="Picture 5"/>
+                    <pic:cNvPr id="0" name="Picture 11"/>
                     <pic:cNvPicPr>
                       <a:picLocks noChangeAspect="1" noChangeArrowheads="1"/>
                     </pic:cNvPicPr>
@@ -3024,7 +2567,7 @@
                   <pic:spPr bwMode="auto">
                     <a:xfrm>
                       <a:off x="0" y="0"/>
-                      <a:ext cx="5943600" cy="2872981"/>
+                      <a:ext cx="4984750" cy="1638300"/>
                     </a:xfrm>
                     <a:prstGeom prst="rect">
                       <a:avLst/>
@@ -3044,7 +2587,442 @@
     <w:p>
       <w:pPr>
         <w:pStyle w:val="oancuaDanhsach"/>
-        <w:ind w:left="1800"/>
+        <w:numPr>
+          <w:ilvl w:val="1"/>
+          <w:numId w:val="2"/>
+        </w:numPr>
+      </w:pPr>
+      <w:r>
+        <w:t>Đặc tả use case:</w:t>
+      </w:r>
+    </w:p>
+    <w:p>
+      <w:pPr>
+        <w:ind w:left="720"/>
+      </w:pPr>
+    </w:p>
+    <w:tbl>
+      <w:tblPr>
+        <w:tblStyle w:val="LiMausang-Nhnmanh5"/>
+        <w:tblW w:w="8856" w:type="dxa"/>
+        <w:tblInd w:w="936" w:type="dxa"/>
+        <w:tblLook w:val="04A0" w:firstRow="1" w:lastRow="0" w:firstColumn="1" w:lastColumn="0" w:noHBand="0" w:noVBand="1"/>
+      </w:tblPr>
+      <w:tblGrid>
+        <w:gridCol w:w="2060"/>
+        <w:gridCol w:w="6796"/>
+      </w:tblGrid>
+      <w:tr>
+        <w:trPr>
+          <w:cnfStyle w:val="100000000000" w:firstRow="1" w:lastRow="0" w:firstColumn="0" w:lastColumn="0" w:oddVBand="0" w:evenVBand="0" w:oddHBand="0" w:evenHBand="0" w:firstRowFirstColumn="0" w:firstRowLastColumn="0" w:lastRowFirstColumn="0" w:lastRowLastColumn="0"/>
+        </w:trPr>
+        <w:tc>
+          <w:tcPr>
+            <w:cnfStyle w:val="001000000000" w:firstRow="0" w:lastRow="0" w:firstColumn="1" w:lastColumn="0" w:oddVBand="0" w:evenVBand="0" w:oddHBand="0" w:evenHBand="0" w:firstRowFirstColumn="0" w:firstRowLastColumn="0" w:lastRowFirstColumn="0" w:lastRowLastColumn="0"/>
+            <w:tcW w:w="2060" w:type="dxa"/>
+          </w:tcPr>
+          <w:p>
+            <w:pPr>
+              <w:rPr>
+                <w:b w:val="0"/>
+              </w:rPr>
+            </w:pPr>
+            <w:r>
+              <w:rPr>
+                <w:b w:val="0"/>
+              </w:rPr>
+              <w:t>Tên use case</w:t>
+            </w:r>
+          </w:p>
+        </w:tc>
+        <w:tc>
+          <w:tcPr>
+            <w:tcW w:w="6796" w:type="dxa"/>
+          </w:tcPr>
+          <w:p>
+            <w:pPr>
+              <w:cnfStyle w:val="100000000000" w:firstRow="1" w:lastRow="0" w:firstColumn="0" w:lastColumn="0" w:oddVBand="0" w:evenVBand="0" w:oddHBand="0" w:evenHBand="0" w:firstRowFirstColumn="0" w:firstRowLastColumn="0" w:lastRowFirstColumn="0" w:lastRowLastColumn="0"/>
+              <w:rPr>
+                <w:b w:val="0"/>
+              </w:rPr>
+            </w:pPr>
+            <w:r>
+              <w:rPr>
+                <w:rFonts w:ascii="Times New Roman" w:hAnsi="Times New Roman" w:cs="Times New Roman"/>
+              </w:rPr>
+              <w:t>Bình luận sản phẩm</w:t>
+            </w:r>
+          </w:p>
+        </w:tc>
+      </w:tr>
+      <w:tr>
+        <w:trPr>
+          <w:cnfStyle w:val="000000100000" w:firstRow="0" w:lastRow="0" w:firstColumn="0" w:lastColumn="0" w:oddVBand="0" w:evenVBand="0" w:oddHBand="1" w:evenHBand="0" w:firstRowFirstColumn="0" w:firstRowLastColumn="0" w:lastRowFirstColumn="0" w:lastRowLastColumn="0"/>
+          <w:trHeight w:val="675"/>
+        </w:trPr>
+        <w:tc>
+          <w:tcPr>
+            <w:cnfStyle w:val="001000000000" w:firstRow="0" w:lastRow="0" w:firstColumn="1" w:lastColumn="0" w:oddVBand="0" w:evenVBand="0" w:oddHBand="0" w:evenHBand="0" w:firstRowFirstColumn="0" w:firstRowLastColumn="0" w:lastRowFirstColumn="0" w:lastRowLastColumn="0"/>
+            <w:tcW w:w="2060" w:type="dxa"/>
+          </w:tcPr>
+          <w:p>
+            <w:pPr>
+              <w:rPr>
+                <w:b w:val="0"/>
+              </w:rPr>
+            </w:pPr>
+            <w:r>
+              <w:rPr>
+                <w:b w:val="0"/>
+              </w:rPr>
+              <w:t>Tóm tắt</w:t>
+            </w:r>
+          </w:p>
+        </w:tc>
+        <w:tc>
+          <w:tcPr>
+            <w:tcW w:w="6796" w:type="dxa"/>
+          </w:tcPr>
+          <w:p>
+            <w:pPr>
+              <w:cnfStyle w:val="000000100000" w:firstRow="0" w:lastRow="0" w:firstColumn="0" w:lastColumn="0" w:oddVBand="0" w:evenVBand="0" w:oddHBand="1" w:evenHBand="0" w:firstRowFirstColumn="0" w:firstRowLastColumn="0" w:lastRowFirstColumn="0" w:lastRowLastColumn="0"/>
+            </w:pPr>
+            <w:r>
+              <w:t>Cho phép khách hàng bình luận về sản phẩm</w:t>
+            </w:r>
+          </w:p>
+        </w:tc>
+      </w:tr>
+      <w:tr>
+        <w:trPr>
+          <w:cnfStyle w:val="000000010000" w:firstRow="0" w:lastRow="0" w:firstColumn="0" w:lastColumn="0" w:oddVBand="0" w:evenVBand="0" w:oddHBand="0" w:evenHBand="1" w:firstRowFirstColumn="0" w:firstRowLastColumn="0" w:lastRowFirstColumn="0" w:lastRowLastColumn="0"/>
+        </w:trPr>
+        <w:tc>
+          <w:tcPr>
+            <w:cnfStyle w:val="001000000000" w:firstRow="0" w:lastRow="0" w:firstColumn="1" w:lastColumn="0" w:oddVBand="0" w:evenVBand="0" w:oddHBand="0" w:evenHBand="0" w:firstRowFirstColumn="0" w:firstRowLastColumn="0" w:lastRowFirstColumn="0" w:lastRowLastColumn="0"/>
+            <w:tcW w:w="2060" w:type="dxa"/>
+          </w:tcPr>
+          <w:p>
+            <w:pPr>
+              <w:rPr>
+                <w:b w:val="0"/>
+              </w:rPr>
+            </w:pPr>
+            <w:r>
+              <w:rPr>
+                <w:b w:val="0"/>
+              </w:rPr>
+              <w:t>Tác nhân</w:t>
+            </w:r>
+          </w:p>
+        </w:tc>
+        <w:tc>
+          <w:tcPr>
+            <w:tcW w:w="6796" w:type="dxa"/>
+          </w:tcPr>
+          <w:p>
+            <w:pPr>
+              <w:cnfStyle w:val="000000010000" w:firstRow="0" w:lastRow="0" w:firstColumn="0" w:lastColumn="0" w:oddVBand="0" w:evenVBand="0" w:oddHBand="0" w:evenHBand="1" w:firstRowFirstColumn="0" w:firstRowLastColumn="0" w:lastRowFirstColumn="0" w:lastRowLastColumn="0"/>
+            </w:pPr>
+            <w:r>
+              <w:t>Khách hàng</w:t>
+            </w:r>
+          </w:p>
+        </w:tc>
+      </w:tr>
+      <w:tr>
+        <w:trPr>
+          <w:cnfStyle w:val="000000100000" w:firstRow="0" w:lastRow="0" w:firstColumn="0" w:lastColumn="0" w:oddVBand="0" w:evenVBand="0" w:oddHBand="1" w:evenHBand="0" w:firstRowFirstColumn="0" w:firstRowLastColumn="0" w:lastRowFirstColumn="0" w:lastRowLastColumn="0"/>
+        </w:trPr>
+        <w:tc>
+          <w:tcPr>
+            <w:cnfStyle w:val="001000000000" w:firstRow="0" w:lastRow="0" w:firstColumn="1" w:lastColumn="0" w:oddVBand="0" w:evenVBand="0" w:oddHBand="0" w:evenHBand="0" w:firstRowFirstColumn="0" w:firstRowLastColumn="0" w:lastRowFirstColumn="0" w:lastRowLastColumn="0"/>
+            <w:tcW w:w="2060" w:type="dxa"/>
+          </w:tcPr>
+          <w:p>
+            <w:pPr>
+              <w:rPr>
+                <w:b w:val="0"/>
+              </w:rPr>
+            </w:pPr>
+            <w:r>
+              <w:rPr>
+                <w:b w:val="0"/>
+              </w:rPr>
+              <w:t>Dòng sự kiện chính</w:t>
+            </w:r>
+          </w:p>
+        </w:tc>
+        <w:tc>
+          <w:tcPr>
+            <w:tcW w:w="6796" w:type="dxa"/>
+          </w:tcPr>
+          <w:p>
+            <w:pPr>
+              <w:pStyle w:val="oancuaDanhsach"/>
+              <w:numPr>
+                <w:ilvl w:val="0"/>
+                <w:numId w:val="14"/>
+              </w:numPr>
+              <w:cnfStyle w:val="000000100000" w:firstRow="0" w:lastRow="0" w:firstColumn="0" w:lastColumn="0" w:oddVBand="0" w:evenVBand="0" w:oddHBand="1" w:evenHBand="0" w:firstRowFirstColumn="0" w:firstRowLastColumn="0" w:lastRowFirstColumn="0" w:lastRowLastColumn="0"/>
+            </w:pPr>
+            <w:r>
+              <w:t>[IN] Khách hàng chọn chức năng “Đánh giá và Bình Luận”</w:t>
+            </w:r>
+            <w:r>
+              <w:t>.</w:t>
+            </w:r>
+          </w:p>
+          <w:p>
+            <w:pPr>
+              <w:pStyle w:val="oancuaDanhsach"/>
+              <w:numPr>
+                <w:ilvl w:val="0"/>
+                <w:numId w:val="14"/>
+              </w:numPr>
+              <w:cnfStyle w:val="000000100000" w:firstRow="0" w:lastRow="0" w:firstColumn="0" w:lastColumn="0" w:oddVBand="0" w:evenVBand="0" w:oddHBand="1" w:evenHBand="0" w:firstRowFirstColumn="0" w:firstRowLastColumn="0" w:lastRowFirstColumn="0" w:lastRowLastColumn="0"/>
+            </w:pPr>
+            <w:r>
+              <w:lastRenderedPageBreak/>
+              <w:t xml:space="preserve">[OUT] </w:t>
+            </w:r>
+            <w:r>
+              <w:t>Hệ thống hiển thị cửa số cho phép đánh giá số sao và nhập tiêu đề cùng nội dung bình luận.</w:t>
+            </w:r>
+          </w:p>
+          <w:p>
+            <w:pPr>
+              <w:pStyle w:val="oancuaDanhsach"/>
+              <w:numPr>
+                <w:ilvl w:val="0"/>
+                <w:numId w:val="14"/>
+              </w:numPr>
+              <w:cnfStyle w:val="000000100000" w:firstRow="0" w:lastRow="0" w:firstColumn="0" w:lastColumn="0" w:oddVBand="0" w:evenVBand="0" w:oddHBand="1" w:evenHBand="0" w:firstRowFirstColumn="0" w:firstRowLastColumn="0" w:lastRowFirstColumn="0" w:lastRowLastColumn="0"/>
+            </w:pPr>
+            <w:r>
+              <w:t xml:space="preserve">[IN] </w:t>
+            </w:r>
+            <w:r>
+              <w:t>Người dùng nhập nội dung bình luận và chọn “Hoàn tất”.</w:t>
+            </w:r>
+          </w:p>
+          <w:p>
+            <w:pPr>
+              <w:pStyle w:val="oancuaDanhsach"/>
+              <w:numPr>
+                <w:ilvl w:val="0"/>
+                <w:numId w:val="14"/>
+              </w:numPr>
+              <w:cnfStyle w:val="000000100000" w:firstRow="0" w:lastRow="0" w:firstColumn="0" w:lastColumn="0" w:oddVBand="0" w:evenVBand="0" w:oddHBand="1" w:evenHBand="0" w:firstRowFirstColumn="0" w:firstRowLastColumn="0" w:lastRowFirstColumn="0" w:lastRowLastColumn="0"/>
+            </w:pPr>
+            <w:r>
+              <w:t xml:space="preserve">[OUT] </w:t>
+            </w:r>
+            <w:r>
+              <w:t>Hệ thống hiển thị nội dung đánh giá bình luận lên website.</w:t>
+            </w:r>
+          </w:p>
+        </w:tc>
+      </w:tr>
+      <w:tr>
+        <w:trPr>
+          <w:cnfStyle w:val="000000010000" w:firstRow="0" w:lastRow="0" w:firstColumn="0" w:lastColumn="0" w:oddVBand="0" w:evenVBand="0" w:oddHBand="0" w:evenHBand="1" w:firstRowFirstColumn="0" w:firstRowLastColumn="0" w:lastRowFirstColumn="0" w:lastRowLastColumn="0"/>
+        </w:trPr>
+        <w:tc>
+          <w:tcPr>
+            <w:cnfStyle w:val="001000000000" w:firstRow="0" w:lastRow="0" w:firstColumn="1" w:lastColumn="0" w:oddVBand="0" w:evenVBand="0" w:oddHBand="0" w:evenHBand="0" w:firstRowFirstColumn="0" w:firstRowLastColumn="0" w:lastRowFirstColumn="0" w:lastRowLastColumn="0"/>
+            <w:tcW w:w="2060" w:type="dxa"/>
+          </w:tcPr>
+          <w:p>
+            <w:pPr>
+              <w:rPr>
+                <w:b w:val="0"/>
+              </w:rPr>
+            </w:pPr>
+            <w:r>
+              <w:rPr>
+                <w:b w:val="0"/>
+              </w:rPr>
+              <w:lastRenderedPageBreak/>
+              <w:t>Dòng sự kiện phụ</w:t>
+            </w:r>
+          </w:p>
+        </w:tc>
+        <w:tc>
+          <w:tcPr>
+            <w:tcW w:w="6796" w:type="dxa"/>
+          </w:tcPr>
+          <w:p>
+            <w:pPr>
+              <w:cnfStyle w:val="000000010000" w:firstRow="0" w:lastRow="0" w:firstColumn="0" w:lastColumn="0" w:oddVBand="0" w:evenVBand="0" w:oddHBand="0" w:evenHBand="1" w:firstRowFirstColumn="0" w:firstRowLastColumn="0" w:lastRowFirstColumn="0" w:lastRowLastColumn="0"/>
+            </w:pPr>
+          </w:p>
+        </w:tc>
+      </w:tr>
+      <w:tr>
+        <w:trPr>
+          <w:cnfStyle w:val="000000100000" w:firstRow="0" w:lastRow="0" w:firstColumn="0" w:lastColumn="0" w:oddVBand="0" w:evenVBand="0" w:oddHBand="1" w:evenHBand="0" w:firstRowFirstColumn="0" w:firstRowLastColumn="0" w:lastRowFirstColumn="0" w:lastRowLastColumn="0"/>
+        </w:trPr>
+        <w:tc>
+          <w:tcPr>
+            <w:cnfStyle w:val="001000000000" w:firstRow="0" w:lastRow="0" w:firstColumn="1" w:lastColumn="0" w:oddVBand="0" w:evenVBand="0" w:oddHBand="0" w:evenHBand="0" w:firstRowFirstColumn="0" w:firstRowLastColumn="0" w:lastRowFirstColumn="0" w:lastRowLastColumn="0"/>
+            <w:tcW w:w="2060" w:type="dxa"/>
+          </w:tcPr>
+          <w:p>
+            <w:pPr>
+              <w:rPr>
+                <w:b w:val="0"/>
+              </w:rPr>
+            </w:pPr>
+            <w:r>
+              <w:rPr>
+                <w:b w:val="0"/>
+              </w:rPr>
+              <w:t>Các yêu cầu đặc biệt</w:t>
+            </w:r>
+          </w:p>
+        </w:tc>
+        <w:tc>
+          <w:tcPr>
+            <w:tcW w:w="6796" w:type="dxa"/>
+          </w:tcPr>
+          <w:p>
+            <w:pPr>
+              <w:cnfStyle w:val="000000100000" w:firstRow="0" w:lastRow="0" w:firstColumn="0" w:lastColumn="0" w:oddVBand="0" w:evenVBand="0" w:oddHBand="1" w:evenHBand="0" w:firstRowFirstColumn="0" w:firstRowLastColumn="0" w:lastRowFirstColumn="0" w:lastRowLastColumn="0"/>
+            </w:pPr>
+            <w:r>
+              <w:t xml:space="preserve">Giao diện thân thiện, </w:t>
+            </w:r>
+            <w:r>
+              <w:t>đơn giản, dễ dùng</w:t>
+            </w:r>
+          </w:p>
+        </w:tc>
+      </w:tr>
+      <w:tr>
+        <w:trPr>
+          <w:cnfStyle w:val="000000010000" w:firstRow="0" w:lastRow="0" w:firstColumn="0" w:lastColumn="0" w:oddVBand="0" w:evenVBand="0" w:oddHBand="0" w:evenHBand="1" w:firstRowFirstColumn="0" w:firstRowLastColumn="0" w:lastRowFirstColumn="0" w:lastRowLastColumn="0"/>
+        </w:trPr>
+        <w:tc>
+          <w:tcPr>
+            <w:cnfStyle w:val="001000000000" w:firstRow="0" w:lastRow="0" w:firstColumn="1" w:lastColumn="0" w:oddVBand="0" w:evenVBand="0" w:oddHBand="0" w:evenHBand="0" w:firstRowFirstColumn="0" w:firstRowLastColumn="0" w:lastRowFirstColumn="0" w:lastRowLastColumn="0"/>
+            <w:tcW w:w="2060" w:type="dxa"/>
+          </w:tcPr>
+          <w:p>
+            <w:pPr>
+              <w:rPr>
+                <w:b w:val="0"/>
+              </w:rPr>
+            </w:pPr>
+            <w:r>
+              <w:rPr>
+                <w:b w:val="0"/>
+              </w:rPr>
+              <w:t>Điều kiện tiên quyết</w:t>
+            </w:r>
+          </w:p>
+        </w:tc>
+        <w:tc>
+          <w:tcPr>
+            <w:tcW w:w="6796" w:type="dxa"/>
+          </w:tcPr>
+          <w:p>
+            <w:pPr>
+              <w:cnfStyle w:val="000000010000" w:firstRow="0" w:lastRow="0" w:firstColumn="0" w:lastColumn="0" w:oddVBand="0" w:evenVBand="0" w:oddHBand="0" w:evenHBand="1" w:firstRowFirstColumn="0" w:firstRowLastColumn="0" w:lastRowFirstColumn="0" w:lastRowLastColumn="0"/>
+            </w:pPr>
+            <w:r>
+              <w:t>Khách hàng phải đăng nhập và đang ở trong cửa sổ xem chi tiết sản phẩm</w:t>
+            </w:r>
+          </w:p>
+        </w:tc>
+      </w:tr>
+      <w:tr>
+        <w:trPr>
+          <w:cnfStyle w:val="000000100000" w:firstRow="0" w:lastRow="0" w:firstColumn="0" w:lastColumn="0" w:oddVBand="0" w:evenVBand="0" w:oddHBand="1" w:evenHBand="0" w:firstRowFirstColumn="0" w:firstRowLastColumn="0" w:lastRowFirstColumn="0" w:lastRowLastColumn="0"/>
+        </w:trPr>
+        <w:tc>
+          <w:tcPr>
+            <w:cnfStyle w:val="001000000000" w:firstRow="0" w:lastRow="0" w:firstColumn="1" w:lastColumn="0" w:oddVBand="0" w:evenVBand="0" w:oddHBand="0" w:evenHBand="0" w:firstRowFirstColumn="0" w:firstRowLastColumn="0" w:lastRowFirstColumn="0" w:lastRowLastColumn="0"/>
+            <w:tcW w:w="2060" w:type="dxa"/>
+          </w:tcPr>
+          <w:p>
+            <w:pPr>
+              <w:rPr>
+                <w:b w:val="0"/>
+              </w:rPr>
+            </w:pPr>
+            <w:r>
+              <w:rPr>
+                <w:b w:val="0"/>
+              </w:rPr>
+              <w:t>Hậu điều kiện</w:t>
+            </w:r>
+          </w:p>
+        </w:tc>
+        <w:tc>
+          <w:tcPr>
+            <w:tcW w:w="6796" w:type="dxa"/>
+          </w:tcPr>
+          <w:p>
+            <w:pPr>
+              <w:cnfStyle w:val="000000100000" w:firstRow="0" w:lastRow="0" w:firstColumn="0" w:lastColumn="0" w:oddVBand="0" w:evenVBand="0" w:oddHBand="1" w:evenHBand="0" w:firstRowFirstColumn="0" w:firstRowLastColumn="0" w:lastRowFirstColumn="0" w:lastRowLastColumn="0"/>
+            </w:pPr>
+            <w:r>
+              <w:t xml:space="preserve">Thêm thông tin </w:t>
+            </w:r>
+            <w:r>
+              <w:t xml:space="preserve">đánh giá </w:t>
+            </w:r>
+            <w:r>
+              <w:t>bình luận của khách hàng vào database</w:t>
+            </w:r>
+          </w:p>
+        </w:tc>
+      </w:tr>
+      <w:tr>
+        <w:trPr>
+          <w:cnfStyle w:val="000000010000" w:firstRow="0" w:lastRow="0" w:firstColumn="0" w:lastColumn="0" w:oddVBand="0" w:evenVBand="0" w:oddHBand="0" w:evenHBand="1" w:firstRowFirstColumn="0" w:firstRowLastColumn="0" w:lastRowFirstColumn="0" w:lastRowLastColumn="0"/>
+        </w:trPr>
+        <w:tc>
+          <w:tcPr>
+            <w:cnfStyle w:val="001000000000" w:firstRow="0" w:lastRow="0" w:firstColumn="1" w:lastColumn="0" w:oddVBand="0" w:evenVBand="0" w:oddHBand="0" w:evenHBand="0" w:firstRowFirstColumn="0" w:firstRowLastColumn="0" w:lastRowFirstColumn="0" w:lastRowLastColumn="0"/>
+            <w:tcW w:w="2060" w:type="dxa"/>
+          </w:tcPr>
+          <w:p>
+            <w:pPr>
+              <w:rPr>
+                <w:b w:val="0"/>
+              </w:rPr>
+            </w:pPr>
+            <w:r>
+              <w:rPr>
+                <w:b w:val="0"/>
+              </w:rPr>
+              <w:t>Dò</w:t>
+            </w:r>
+            <w:r>
+              <w:rPr>
+                <w:b w:val="0"/>
+              </w:rPr>
+              <w:t>ng ngoại lệ</w:t>
+            </w:r>
+          </w:p>
+        </w:tc>
+        <w:tc>
+          <w:tcPr>
+            <w:tcW w:w="6796" w:type="dxa"/>
+          </w:tcPr>
+          <w:p>
+            <w:pPr>
+              <w:cnfStyle w:val="000000010000" w:firstRow="0" w:lastRow="0" w:firstColumn="0" w:lastColumn="0" w:oddVBand="0" w:evenVBand="0" w:oddHBand="0" w:evenHBand="1" w:firstRowFirstColumn="0" w:firstRowLastColumn="0" w:lastRowFirstColumn="0" w:lastRowLastColumn="0"/>
+            </w:pPr>
+          </w:p>
+        </w:tc>
+      </w:tr>
+    </w:tbl>
+    <w:p>
+      <w:pPr>
+        <w:ind w:left="720"/>
       </w:pPr>
     </w:p>
     <w:p>
@@ -3052,33 +3030,26 @@
         <w:pStyle w:val="oancuaDanhsach"/>
         <w:numPr>
           <w:ilvl w:val="0"/>
-          <w:numId w:val="2"/>
+          <w:numId w:val="19"/>
         </w:numPr>
       </w:pPr>
       <w:r>
-        <w:rPr>
-          <w:rFonts w:ascii="Times New Roman" w:hAnsi="Times New Roman" w:cs="Times New Roman"/>
-          <w:sz w:val="24"/>
-          <w:szCs w:val="24"/>
-        </w:rPr>
-        <w:t>Quản lý đơn đặt hàng</w:t>
+        <w:t>Sơ đồ sequence:</w:t>
       </w:r>
     </w:p>
     <w:p>
       <w:pPr>
-        <w:pStyle w:val="oancuaDanhsach"/>
-        <w:ind w:left="1080"/>
+        <w:ind w:left="720"/>
       </w:pPr>
       <w:r>
         <w:rPr>
           <w:noProof/>
         </w:rPr>
-        <w:lastRenderedPageBreak/>
         <w:drawing>
           <wp:inline distT="0" distB="0" distL="0" distR="0">
-            <wp:extent cx="3543300" cy="1517650"/>
-            <wp:effectExtent l="0" t="0" r="0" b="6350"/>
-            <wp:docPr id="41" name="Ảnh 41"/>
+            <wp:extent cx="5943600" cy="2877220"/>
+            <wp:effectExtent l="0" t="0" r="0" b="0"/>
+            <wp:docPr id="17" name="Ảnh 17"/>
             <wp:cNvGraphicFramePr>
               <a:graphicFrameLocks xmlns:a="http://schemas.openxmlformats.org/drawingml/2006/main" noChangeAspect="1"/>
             </wp:cNvGraphicFramePr>
@@ -3086,7 +3057,7 @@
               <a:graphicData uri="http://schemas.openxmlformats.org/drawingml/2006/picture">
                 <pic:pic xmlns:pic="http://schemas.openxmlformats.org/drawingml/2006/picture">
                   <pic:nvPicPr>
-                    <pic:cNvPr id="0" name="Picture 16"/>
+                    <pic:cNvPr id="0" name="Picture 10"/>
                     <pic:cNvPicPr>
                       <a:picLocks noChangeAspect="1" noChangeArrowheads="1"/>
                     </pic:cNvPicPr>
@@ -3107,7 +3078,90 @@
                   <pic:spPr bwMode="auto">
                     <a:xfrm>
                       <a:off x="0" y="0"/>
-                      <a:ext cx="3543300" cy="1517650"/>
+                      <a:ext cx="5943600" cy="2877220"/>
+                    </a:xfrm>
+                    <a:prstGeom prst="rect">
+                      <a:avLst/>
+                    </a:prstGeom>
+                    <a:noFill/>
+                    <a:ln>
+                      <a:noFill/>
+                    </a:ln>
+                  </pic:spPr>
+                </pic:pic>
+              </a:graphicData>
+            </a:graphic>
+          </wp:inline>
+        </w:drawing>
+      </w:r>
+    </w:p>
+    <w:p>
+      <w:pPr>
+        <w:pStyle w:val="oancuaDanhsach"/>
+        <w:ind w:left="1800"/>
+      </w:pPr>
+    </w:p>
+    <w:p>
+      <w:pPr>
+        <w:pStyle w:val="oancuaDanhsach"/>
+        <w:numPr>
+          <w:ilvl w:val="0"/>
+          <w:numId w:val="2"/>
+        </w:numPr>
+      </w:pPr>
+      <w:r>
+        <w:rPr>
+          <w:rFonts w:ascii="Times New Roman" w:hAnsi="Times New Roman" w:cs="Times New Roman"/>
+          <w:sz w:val="24"/>
+          <w:szCs w:val="24"/>
+        </w:rPr>
+        <w:t>Quản lý đơn đặt hàng</w:t>
+      </w:r>
+    </w:p>
+    <w:p>
+      <w:pPr>
+        <w:pStyle w:val="oancuaDanhsach"/>
+        <w:ind w:left="1080"/>
+      </w:pPr>
+      <w:r>
+        <w:rPr>
+          <w:noProof/>
+        </w:rPr>
+        <w:lastRenderedPageBreak/>
+        <w:drawing>
+          <wp:inline distT="0" distB="0" distL="0" distR="0">
+            <wp:extent cx="3086100" cy="1689100"/>
+            <wp:effectExtent l="0" t="0" r="0" b="6350"/>
+            <wp:docPr id="19" name="Ảnh 19"/>
+            <wp:cNvGraphicFramePr>
+              <a:graphicFrameLocks xmlns:a="http://schemas.openxmlformats.org/drawingml/2006/main" noChangeAspect="1"/>
+            </wp:cNvGraphicFramePr>
+            <a:graphic xmlns:a="http://schemas.openxmlformats.org/drawingml/2006/main">
+              <a:graphicData uri="http://schemas.openxmlformats.org/drawingml/2006/picture">
+                <pic:pic xmlns:pic="http://schemas.openxmlformats.org/drawingml/2006/picture">
+                  <pic:nvPicPr>
+                    <pic:cNvPr id="0" name="Picture 12"/>
+                    <pic:cNvPicPr>
+                      <a:picLocks noChangeAspect="1" noChangeArrowheads="1"/>
+                    </pic:cNvPicPr>
+                  </pic:nvPicPr>
+                  <pic:blipFill>
+                    <a:blip r:embed="rId16">
+                      <a:extLst>
+                        <a:ext uri="{28A0092B-C50C-407E-A947-70E740481C1C}">
+                          <a14:useLocalDpi xmlns:a14="http://schemas.microsoft.com/office/drawing/2010/main" val="0"/>
+                        </a:ext>
+                      </a:extLst>
+                    </a:blip>
+                    <a:srcRect/>
+                    <a:stretch>
+                      <a:fillRect/>
+                    </a:stretch>
+                  </pic:blipFill>
+                  <pic:spPr bwMode="auto">
+                    <a:xfrm>
+                      <a:off x="0" y="0"/>
+                      <a:ext cx="3086100" cy="1689100"/>
                     </a:xfrm>
                     <a:prstGeom prst="rect">
                       <a:avLst/>
@@ -3616,9 +3670,9 @@
         <w:lastRenderedPageBreak/>
         <w:drawing>
           <wp:inline distT="0" distB="0" distL="0" distR="0">
-            <wp:extent cx="5943600" cy="4945939"/>
-            <wp:effectExtent l="0" t="0" r="0" b="7620"/>
-            <wp:docPr id="10" name="Ảnh 10"/>
+            <wp:extent cx="5943600" cy="4940436"/>
+            <wp:effectExtent l="0" t="0" r="0" b="0"/>
+            <wp:docPr id="20" name="Ảnh 20"/>
             <wp:cNvGraphicFramePr>
               <a:graphicFrameLocks xmlns:a="http://schemas.openxmlformats.org/drawingml/2006/main" noChangeAspect="1"/>
             </wp:cNvGraphicFramePr>
@@ -3626,83 +3680,7 @@
               <a:graphicData uri="http://schemas.openxmlformats.org/drawingml/2006/picture">
                 <pic:pic xmlns:pic="http://schemas.openxmlformats.org/drawingml/2006/picture">
                   <pic:nvPicPr>
-                    <pic:cNvPr id="0" name="Picture 6"/>
-                    <pic:cNvPicPr>
-                      <a:picLocks noChangeAspect="1" noChangeArrowheads="1"/>
-                    </pic:cNvPicPr>
-                  </pic:nvPicPr>
-                  <pic:blipFill>
-                    <a:blip r:embed="rId16">
-                      <a:extLst>
-                        <a:ext uri="{28A0092B-C50C-407E-A947-70E740481C1C}">
-                          <a14:useLocalDpi xmlns:a14="http://schemas.microsoft.com/office/drawing/2010/main" val="0"/>
-                        </a:ext>
-                      </a:extLst>
-                    </a:blip>
-                    <a:srcRect/>
-                    <a:stretch>
-                      <a:fillRect/>
-                    </a:stretch>
-                  </pic:blipFill>
-                  <pic:spPr bwMode="auto">
-                    <a:xfrm>
-                      <a:off x="0" y="0"/>
-                      <a:ext cx="5943600" cy="4945939"/>
-                    </a:xfrm>
-                    <a:prstGeom prst="rect">
-                      <a:avLst/>
-                    </a:prstGeom>
-                    <a:noFill/>
-                    <a:ln>
-                      <a:noFill/>
-                    </a:ln>
-                  </pic:spPr>
-                </pic:pic>
-              </a:graphicData>
-            </a:graphic>
-          </wp:inline>
-        </w:drawing>
-      </w:r>
-    </w:p>
-    <w:p>
-      <w:pPr>
-        <w:pStyle w:val="oancuaDanhsach"/>
-        <w:numPr>
-          <w:ilvl w:val="0"/>
-          <w:numId w:val="2"/>
-        </w:numPr>
-      </w:pPr>
-      <w:r>
-        <w:rPr>
-          <w:rFonts w:ascii="Times New Roman" w:hAnsi="Times New Roman" w:cs="Times New Roman"/>
-          <w:sz w:val="24"/>
-          <w:szCs w:val="24"/>
-        </w:rPr>
-        <w:t>Hoàn tất đặt hàng</w:t>
-      </w:r>
-    </w:p>
-    <w:p>
-      <w:pPr>
-        <w:pStyle w:val="oancuaDanhsach"/>
-        <w:ind w:left="1080"/>
-      </w:pPr>
-      <w:r>
-        <w:rPr>
-          <w:noProof/>
-        </w:rPr>
-        <w:drawing>
-          <wp:inline distT="0" distB="0" distL="0" distR="0">
-            <wp:extent cx="4489450" cy="2298700"/>
-            <wp:effectExtent l="0" t="0" r="6350" b="6350"/>
-            <wp:docPr id="42" name="Ảnh 42"/>
-            <wp:cNvGraphicFramePr>
-              <a:graphicFrameLocks xmlns:a="http://schemas.openxmlformats.org/drawingml/2006/main" noChangeAspect="1"/>
-            </wp:cNvGraphicFramePr>
-            <a:graphic xmlns:a="http://schemas.openxmlformats.org/drawingml/2006/main">
-              <a:graphicData uri="http://schemas.openxmlformats.org/drawingml/2006/picture">
-                <pic:pic xmlns:pic="http://schemas.openxmlformats.org/drawingml/2006/picture">
-                  <pic:nvPicPr>
-                    <pic:cNvPr id="0" name="Picture 17"/>
+                    <pic:cNvPr id="0" name="Picture 13"/>
                     <pic:cNvPicPr>
                       <a:picLocks noChangeAspect="1" noChangeArrowheads="1"/>
                     </pic:cNvPicPr>
@@ -3723,7 +3701,83 @@
                   <pic:spPr bwMode="auto">
                     <a:xfrm>
                       <a:off x="0" y="0"/>
-                      <a:ext cx="4489450" cy="2298700"/>
+                      <a:ext cx="5943600" cy="4940436"/>
+                    </a:xfrm>
+                    <a:prstGeom prst="rect">
+                      <a:avLst/>
+                    </a:prstGeom>
+                    <a:noFill/>
+                    <a:ln>
+                      <a:noFill/>
+                    </a:ln>
+                  </pic:spPr>
+                </pic:pic>
+              </a:graphicData>
+            </a:graphic>
+          </wp:inline>
+        </w:drawing>
+      </w:r>
+    </w:p>
+    <w:p>
+      <w:pPr>
+        <w:pStyle w:val="oancuaDanhsach"/>
+        <w:numPr>
+          <w:ilvl w:val="0"/>
+          <w:numId w:val="2"/>
+        </w:numPr>
+      </w:pPr>
+      <w:r>
+        <w:rPr>
+          <w:rFonts w:ascii="Times New Roman" w:hAnsi="Times New Roman" w:cs="Times New Roman"/>
+          <w:sz w:val="24"/>
+          <w:szCs w:val="24"/>
+        </w:rPr>
+        <w:t>Hoàn tất đặt hàng</w:t>
+      </w:r>
+    </w:p>
+    <w:p>
+      <w:pPr>
+        <w:pStyle w:val="oancuaDanhsach"/>
+        <w:ind w:left="1080"/>
+      </w:pPr>
+      <w:r>
+        <w:rPr>
+          <w:noProof/>
+        </w:rPr>
+        <w:drawing>
+          <wp:inline distT="0" distB="0" distL="0" distR="0">
+            <wp:extent cx="5010150" cy="1606550"/>
+            <wp:effectExtent l="0" t="0" r="0" b="0"/>
+            <wp:docPr id="21" name="Ảnh 21"/>
+            <wp:cNvGraphicFramePr>
+              <a:graphicFrameLocks xmlns:a="http://schemas.openxmlformats.org/drawingml/2006/main" noChangeAspect="1"/>
+            </wp:cNvGraphicFramePr>
+            <a:graphic xmlns:a="http://schemas.openxmlformats.org/drawingml/2006/main">
+              <a:graphicData uri="http://schemas.openxmlformats.org/drawingml/2006/picture">
+                <pic:pic xmlns:pic="http://schemas.openxmlformats.org/drawingml/2006/picture">
+                  <pic:nvPicPr>
+                    <pic:cNvPr id="0" name="Picture 14"/>
+                    <pic:cNvPicPr>
+                      <a:picLocks noChangeAspect="1" noChangeArrowheads="1"/>
+                    </pic:cNvPicPr>
+                  </pic:nvPicPr>
+                  <pic:blipFill>
+                    <a:blip r:embed="rId18">
+                      <a:extLst>
+                        <a:ext uri="{28A0092B-C50C-407E-A947-70E740481C1C}">
+                          <a14:useLocalDpi xmlns:a14="http://schemas.microsoft.com/office/drawing/2010/main" val="0"/>
+                        </a:ext>
+                      </a:extLst>
+                    </a:blip>
+                    <a:srcRect/>
+                    <a:stretch>
+                      <a:fillRect/>
+                    </a:stretch>
+                  </pic:blipFill>
+                  <pic:spPr bwMode="auto">
+                    <a:xfrm>
+                      <a:off x="0" y="0"/>
+                      <a:ext cx="5010150" cy="1606550"/>
                     </a:xfrm>
                     <a:prstGeom prst="rect">
                       <a:avLst/>
@@ -3826,7 +3880,6 @@
               <w:rPr>
                 <w:b w:val="0"/>
               </w:rPr>
-              <w:lastRenderedPageBreak/>
               <w:t>Tóm tắt</w:t>
             </w:r>
           </w:p>
@@ -3904,6 +3957,7 @@
               <w:rPr>
                 <w:b w:val="0"/>
               </w:rPr>
+              <w:lastRenderedPageBreak/>
               <w:t>Dòng sự kiện chính</w:t>
             </w:r>
           </w:p>
@@ -4467,7 +4521,7 @@
           <wp:inline distT="0" distB="0" distL="0" distR="0">
             <wp:extent cx="5943600" cy="5679785"/>
             <wp:effectExtent l="0" t="0" r="0" b="0"/>
-            <wp:docPr id="11" name="Ảnh 11"/>
+            <wp:docPr id="22" name="Ảnh 22"/>
             <wp:cNvGraphicFramePr>
               <a:graphicFrameLocks xmlns:a="http://schemas.openxmlformats.org/drawingml/2006/main" noChangeAspect="1"/>
             </wp:cNvGraphicFramePr>
@@ -4475,13 +4529,13 @@
               <a:graphicData uri="http://schemas.openxmlformats.org/drawingml/2006/picture">
                 <pic:pic xmlns:pic="http://schemas.openxmlformats.org/drawingml/2006/picture">
                   <pic:nvPicPr>
-                    <pic:cNvPr id="0" name="Picture 7"/>
+                    <pic:cNvPr id="0" name="Picture 15"/>
                     <pic:cNvPicPr>
                       <a:picLocks noChangeAspect="1" noChangeArrowheads="1"/>
                     </pic:cNvPicPr>
                   </pic:nvPicPr>
                   <pic:blipFill>
-                    <a:blip r:embed="rId18">
+                    <a:blip r:embed="rId19">
                       <a:extLst>
                         <a:ext uri="{28A0092B-C50C-407E-A947-70E740481C1C}">
                           <a14:useLocalDpi xmlns:a14="http://schemas.microsoft.com/office/drawing/2010/main" val="0"/>
@@ -4512,6 +4566,8 @@
           </wp:inline>
         </w:drawing>
       </w:r>
+      <w:bookmarkStart w:id="0" w:name="_GoBack"/>
+      <w:bookmarkEnd w:id="0"/>
     </w:p>
     <w:sectPr>
       <w:pgSz w:w="12240" w:h="15840"/>

</xml_diff>